<commit_message>
:fire:, :pencil:, :books: :camera: :hammer: WOrd write-ups, Updates
</commit_message>
<xml_diff>
--- a/myWord_.docx
+++ b/myWord_.docx
@@ -95,7 +95,18 @@
           <w:u w:val="single"/>
           <w:lang w:val="en-GB"/>
         </w:rPr>
-        <w:t xml:space="preserve"> &amp; </w:t>
+        <w:t xml:space="preserve"> &amp;</w:t>
+      </w:r>
+      <w:r>
+        <w:rPr>
+          <w:rFonts w:ascii="Verdana" w:eastAsia="Times New Roman" w:hAnsi="Verdana" w:cs="Times New Roman"/>
+          <w:b/>
+          <w:bCs/>
+          <w:color w:val="000000"/>
+          <w:u w:val="single"/>
+          <w:lang w:val="en-GB"/>
+        </w:rPr>
+        <w:t xml:space="preserve"> </w:t>
       </w:r>
       <w:r>
         <w:rPr>
@@ -811,11 +822,9 @@
         <w:shd w:val="clear" w:color="auto" w:fill="FFFFFF"/>
         <w:spacing w:after="0" w:line="240" w:lineRule="auto"/>
         <w:rPr>
-          <w:rFonts w:ascii="Verdana" w:eastAsia="Times New Roman" w:hAnsi="Verdana" w:cs="Times New Roman"/>
-          <w:i/>
-          <w:iCs/>
-          <w:color w:val="00B0F0"/>
-          <w:lang w:val="en-GB"/>
+          <w:i/>
+          <w:iCs/>
+          <w:color w:val="00B0F0"/>
         </w:rPr>
       </w:pPr>
       <w:r>
@@ -910,6 +919,982 @@
         </w:rPr>
         <w:t>-a), phycocyanin, and turbidity, which are common indicators used to estimate the presence and intensity of HABs</w:t>
       </w:r>
+    </w:p>
+    <w:p>
+      <w:pPr>
+        <w:shd w:val="clear" w:color="auto" w:fill="FFFFFF"/>
+        <w:spacing w:after="0" w:line="240" w:lineRule="auto"/>
+        <w:rPr>
+          <w:i/>
+          <w:iCs/>
+          <w:color w:val="00B0F0"/>
+        </w:rPr>
+      </w:pPr>
+    </w:p>
+    <w:p>
+      <w:pPr>
+        <w:shd w:val="clear" w:color="auto" w:fill="FFFFFF"/>
+        <w:spacing w:after="0" w:line="240" w:lineRule="auto"/>
+        <w:rPr>
+          <w:i/>
+          <w:iCs/>
+          <w:color w:val="00B0F0"/>
+        </w:rPr>
+      </w:pPr>
+    </w:p>
+    <w:p>
+      <w:pPr>
+        <w:shd w:val="clear" w:color="auto" w:fill="FFFFFF"/>
+        <w:spacing w:after="0" w:line="240" w:lineRule="auto"/>
+        <w:rPr>
+          <w:rFonts w:ascii="Verdana" w:hAnsi="Verdana"/>
+          <w:b/>
+          <w:bCs/>
+          <w:color w:val="00B0F0"/>
+          <w:sz w:val="24"/>
+          <w:szCs w:val="24"/>
+          <w:u w:val="single"/>
+        </w:rPr>
+      </w:pPr>
+      <w:r>
+        <w:rPr>
+          <w:rFonts w:ascii="Verdana" w:hAnsi="Verdana"/>
+          <w:b/>
+          <w:bCs/>
+          <w:color w:val="00B0F0"/>
+          <w:sz w:val="24"/>
+          <w:szCs w:val="24"/>
+          <w:u w:val="single"/>
+        </w:rPr>
+        <w:t>Justification</w:t>
+      </w:r>
+      <w:r>
+        <w:rPr>
+          <w:rFonts w:ascii="Verdana" w:hAnsi="Verdana"/>
+          <w:b/>
+          <w:bCs/>
+          <w:color w:val="00B0F0"/>
+          <w:sz w:val="24"/>
+          <w:szCs w:val="24"/>
+          <w:u w:val="single"/>
+        </w:rPr>
+        <w:t xml:space="preserve"> </w:t>
+      </w:r>
+    </w:p>
+    <w:p>
+      <w:pPr>
+        <w:shd w:val="clear" w:color="auto" w:fill="FFFFFF"/>
+        <w:spacing w:after="0" w:line="240" w:lineRule="auto"/>
+        <w:rPr>
+          <w:rFonts w:ascii="Verdana" w:eastAsia="Times New Roman" w:hAnsi="Verdana" w:cs="Times New Roman"/>
+          <w:color w:val="00B0F0"/>
+          <w:lang w:val="en-GB"/>
+        </w:rPr>
+      </w:pPr>
+    </w:p>
+    <w:p>
+      <w:pPr>
+        <w:shd w:val="clear" w:color="auto" w:fill="FFFFFF"/>
+        <w:spacing w:after="0" w:line="240" w:lineRule="auto"/>
+        <w:rPr>
+          <w:rFonts w:ascii="Verdana" w:eastAsia="Times New Roman" w:hAnsi="Verdana" w:cs="Times New Roman"/>
+          <w:color w:val="00B0F0"/>
+          <w:lang w:val="en-GB"/>
+        </w:rPr>
+      </w:pPr>
+    </w:p>
+    <w:p>
+      <w:pPr>
+        <w:shd w:val="clear" w:color="auto" w:fill="FFFFFF"/>
+        <w:spacing w:after="0" w:line="240" w:lineRule="auto"/>
+        <w:rPr>
+          <w:rFonts w:ascii="Verdana" w:eastAsia="Times New Roman" w:hAnsi="Verdana" w:cs="Times New Roman"/>
+          <w:color w:val="00B0F0"/>
+          <w:lang w:val="en-GB"/>
+        </w:rPr>
+      </w:pPr>
+    </w:p>
+    <w:p>
+      <w:pPr>
+        <w:shd w:val="clear" w:color="auto" w:fill="FFFFFF"/>
+        <w:spacing w:after="0" w:line="240" w:lineRule="auto"/>
+        <w:rPr>
+          <w:rFonts w:ascii="Verdana" w:eastAsia="Times New Roman" w:hAnsi="Verdana" w:cs="Times New Roman"/>
+          <w:color w:val="00B0F0"/>
+          <w:lang w:val="en-GB"/>
+        </w:rPr>
+      </w:pPr>
+      <w:r>
+        <w:rPr>
+          <w:i/>
+          <w:iCs/>
+          <w:color w:val="00B0F0"/>
+        </w:rPr>
+        <w:drawing>
+          <wp:anchor distT="0" distB="0" distL="114300" distR="114300" simplePos="0" relativeHeight="251673600" behindDoc="0" locked="0" layoutInCell="1" allowOverlap="1" wp14:anchorId="57716E13" wp14:editId="5269B809">
+            <wp:simplePos x="0" y="0"/>
+            <wp:positionH relativeFrom="margin">
+              <wp:align>left</wp:align>
+            </wp:positionH>
+            <wp:positionV relativeFrom="paragraph">
+              <wp:posOffset>90643</wp:posOffset>
+            </wp:positionV>
+            <wp:extent cx="3614840" cy="2411070"/>
+            <wp:effectExtent l="0" t="0" r="5080" b="8890"/>
+            <wp:wrapNone/>
+            <wp:docPr id="14" name="Picture 13">
+              <a:extLst xmlns:a="http://schemas.openxmlformats.org/drawingml/2006/main">
+                <a:ext uri="{FF2B5EF4-FFF2-40B4-BE49-F238E27FC236}">
+                  <a16:creationId xmlns:a16="http://schemas.microsoft.com/office/drawing/2014/main" id="{8A3B11F1-D8B1-4913-AE48-4AC13E71F1DA}"/>
+                </a:ext>
+              </a:extLst>
+            </wp:docPr>
+            <wp:cNvGraphicFramePr>
+              <a:graphicFrameLocks xmlns:a="http://schemas.openxmlformats.org/drawingml/2006/main" noChangeAspect="1"/>
+            </wp:cNvGraphicFramePr>
+            <a:graphic xmlns:a="http://schemas.openxmlformats.org/drawingml/2006/main">
+              <a:graphicData uri="http://schemas.openxmlformats.org/drawingml/2006/picture">
+                <pic:pic xmlns:pic="http://schemas.openxmlformats.org/drawingml/2006/picture">
+                  <pic:nvPicPr>
+                    <pic:cNvPr id="14" name="Picture 13">
+                      <a:extLst>
+                        <a:ext uri="{FF2B5EF4-FFF2-40B4-BE49-F238E27FC236}">
+                          <a16:creationId xmlns:a16="http://schemas.microsoft.com/office/drawing/2014/main" id="{8A3B11F1-D8B1-4913-AE48-4AC13E71F1DA}"/>
+                        </a:ext>
+                      </a:extLst>
+                    </pic:cNvPr>
+                    <pic:cNvPicPr>
+                      <a:picLocks noChangeAspect="1"/>
+                    </pic:cNvPicPr>
+                  </pic:nvPicPr>
+                  <pic:blipFill>
+                    <a:blip r:embed="rId6" cstate="print">
+                      <a:extLst>
+                        <a:ext uri="{28A0092B-C50C-407E-A947-70E740481C1C}">
+                          <a14:useLocalDpi xmlns:a14="http://schemas.microsoft.com/office/drawing/2010/main" val="0"/>
+                        </a:ext>
+                      </a:extLst>
+                    </a:blip>
+                    <a:stretch>
+                      <a:fillRect/>
+                    </a:stretch>
+                  </pic:blipFill>
+                  <pic:spPr>
+                    <a:xfrm>
+                      <a:off x="0" y="0"/>
+                      <a:ext cx="3614840" cy="2411070"/>
+                    </a:xfrm>
+                    <a:prstGeom prst="rect">
+                      <a:avLst/>
+                    </a:prstGeom>
+                  </pic:spPr>
+                </pic:pic>
+              </a:graphicData>
+            </a:graphic>
+          </wp:anchor>
+        </w:drawing>
+      </w:r>
+    </w:p>
+    <w:p>
+      <w:pPr>
+        <w:shd w:val="clear" w:color="auto" w:fill="FFFFFF"/>
+        <w:spacing w:after="0" w:line="240" w:lineRule="auto"/>
+        <w:rPr>
+          <w:rFonts w:ascii="Verdana" w:eastAsia="Times New Roman" w:hAnsi="Verdana" w:cs="Times New Roman"/>
+          <w:color w:val="00B0F0"/>
+          <w:lang w:val="en-GB"/>
+        </w:rPr>
+      </w:pPr>
+    </w:p>
+    <w:p>
+      <w:pPr>
+        <w:shd w:val="clear" w:color="auto" w:fill="FFFFFF"/>
+        <w:spacing w:after="0" w:line="240" w:lineRule="auto"/>
+        <w:rPr>
+          <w:rFonts w:ascii="Verdana" w:eastAsia="Times New Roman" w:hAnsi="Verdana" w:cs="Times New Roman"/>
+          <w:color w:val="00B0F0"/>
+          <w:lang w:val="en-GB"/>
+        </w:rPr>
+      </w:pPr>
+    </w:p>
+    <w:p>
+      <w:pPr>
+        <w:shd w:val="clear" w:color="auto" w:fill="FFFFFF"/>
+        <w:spacing w:after="0" w:line="240" w:lineRule="auto"/>
+        <w:rPr>
+          <w:rFonts w:ascii="Verdana" w:eastAsia="Times New Roman" w:hAnsi="Verdana" w:cs="Times New Roman"/>
+          <w:color w:val="00B0F0"/>
+          <w:lang w:val="en-GB"/>
+        </w:rPr>
+      </w:pPr>
+    </w:p>
+    <w:p>
+      <w:pPr>
+        <w:shd w:val="clear" w:color="auto" w:fill="FFFFFF"/>
+        <w:spacing w:after="0" w:line="240" w:lineRule="auto"/>
+        <w:rPr>
+          <w:rFonts w:ascii="Verdana" w:eastAsia="Times New Roman" w:hAnsi="Verdana" w:cs="Times New Roman"/>
+          <w:color w:val="00B0F0"/>
+          <w:lang w:val="en-GB"/>
+        </w:rPr>
+      </w:pPr>
+    </w:p>
+    <w:p>
+      <w:pPr>
+        <w:shd w:val="clear" w:color="auto" w:fill="FFFFFF"/>
+        <w:spacing w:after="0" w:line="240" w:lineRule="auto"/>
+        <w:rPr>
+          <w:rFonts w:ascii="Verdana" w:eastAsia="Times New Roman" w:hAnsi="Verdana" w:cs="Times New Roman"/>
+          <w:color w:val="00B0F0"/>
+          <w:lang w:val="en-GB"/>
+        </w:rPr>
+      </w:pPr>
+    </w:p>
+    <w:p>
+      <w:pPr>
+        <w:shd w:val="clear" w:color="auto" w:fill="FFFFFF"/>
+        <w:spacing w:after="0" w:line="240" w:lineRule="auto"/>
+        <w:rPr>
+          <w:rFonts w:ascii="Verdana" w:eastAsia="Times New Roman" w:hAnsi="Verdana" w:cs="Times New Roman"/>
+          <w:color w:val="00B0F0"/>
+          <w:lang w:val="en-GB"/>
+        </w:rPr>
+      </w:pPr>
+    </w:p>
+    <w:p>
+      <w:pPr>
+        <w:shd w:val="clear" w:color="auto" w:fill="FFFFFF"/>
+        <w:spacing w:after="0" w:line="240" w:lineRule="auto"/>
+        <w:rPr>
+          <w:rFonts w:ascii="Verdana" w:eastAsia="Times New Roman" w:hAnsi="Verdana" w:cs="Times New Roman"/>
+          <w:color w:val="00B0F0"/>
+          <w:lang w:val="en-GB"/>
+        </w:rPr>
+      </w:pPr>
+    </w:p>
+    <w:p>
+      <w:pPr>
+        <w:shd w:val="clear" w:color="auto" w:fill="FFFFFF"/>
+        <w:spacing w:after="0" w:line="240" w:lineRule="auto"/>
+        <w:rPr>
+          <w:rFonts w:ascii="Verdana" w:eastAsia="Times New Roman" w:hAnsi="Verdana" w:cs="Times New Roman"/>
+          <w:color w:val="00B0F0"/>
+          <w:lang w:val="en-GB"/>
+        </w:rPr>
+      </w:pPr>
+    </w:p>
+    <w:p>
+      <w:pPr>
+        <w:shd w:val="clear" w:color="auto" w:fill="FFFFFF"/>
+        <w:spacing w:after="0" w:line="240" w:lineRule="auto"/>
+        <w:rPr>
+          <w:rFonts w:ascii="Verdana" w:eastAsia="Times New Roman" w:hAnsi="Verdana" w:cs="Times New Roman"/>
+          <w:color w:val="00B0F0"/>
+          <w:lang w:val="en-GB"/>
+        </w:rPr>
+      </w:pPr>
+    </w:p>
+    <w:p>
+      <w:pPr>
+        <w:shd w:val="clear" w:color="auto" w:fill="FFFFFF"/>
+        <w:spacing w:after="0" w:line="240" w:lineRule="auto"/>
+        <w:rPr>
+          <w:rFonts w:ascii="Verdana" w:eastAsia="Times New Roman" w:hAnsi="Verdana" w:cs="Times New Roman"/>
+          <w:color w:val="00B0F0"/>
+          <w:lang w:val="en-GB"/>
+        </w:rPr>
+      </w:pPr>
+    </w:p>
+    <w:p>
+      <w:pPr>
+        <w:shd w:val="clear" w:color="auto" w:fill="FFFFFF"/>
+        <w:spacing w:after="0" w:line="240" w:lineRule="auto"/>
+        <w:rPr>
+          <w:rFonts w:ascii="Verdana" w:eastAsia="Times New Roman" w:hAnsi="Verdana" w:cs="Times New Roman"/>
+          <w:color w:val="00B0F0"/>
+          <w:lang w:val="en-GB"/>
+        </w:rPr>
+      </w:pPr>
+    </w:p>
+    <w:p>
+      <w:pPr>
+        <w:shd w:val="clear" w:color="auto" w:fill="FFFFFF"/>
+        <w:spacing w:after="0" w:line="240" w:lineRule="auto"/>
+        <w:rPr>
+          <w:rFonts w:ascii="Verdana" w:eastAsia="Times New Roman" w:hAnsi="Verdana" w:cs="Times New Roman"/>
+          <w:color w:val="00B0F0"/>
+          <w:lang w:val="en-GB"/>
+        </w:rPr>
+      </w:pPr>
+    </w:p>
+    <w:p>
+      <w:pPr>
+        <w:shd w:val="clear" w:color="auto" w:fill="FFFFFF"/>
+        <w:spacing w:after="0" w:line="240" w:lineRule="auto"/>
+        <w:rPr>
+          <w:rFonts w:ascii="Verdana" w:eastAsia="Times New Roman" w:hAnsi="Verdana" w:cs="Times New Roman"/>
+          <w:color w:val="00B0F0"/>
+          <w:lang w:val="en-GB"/>
+        </w:rPr>
+      </w:pPr>
+    </w:p>
+    <w:p>
+      <w:pPr>
+        <w:shd w:val="clear" w:color="auto" w:fill="FFFFFF"/>
+        <w:spacing w:after="0" w:line="240" w:lineRule="auto"/>
+        <w:rPr>
+          <w:rFonts w:ascii="Verdana" w:eastAsia="Times New Roman" w:hAnsi="Verdana" w:cs="Times New Roman"/>
+          <w:color w:val="00B0F0"/>
+          <w:lang w:val="en-GB"/>
+        </w:rPr>
+      </w:pPr>
+    </w:p>
+    <w:p>
+      <w:pPr>
+        <w:shd w:val="clear" w:color="auto" w:fill="FFFFFF"/>
+        <w:spacing w:after="0" w:line="240" w:lineRule="auto"/>
+        <w:rPr>
+          <w:rFonts w:ascii="Verdana" w:eastAsia="Times New Roman" w:hAnsi="Verdana" w:cs="Times New Roman"/>
+          <w:color w:val="00B0F0"/>
+          <w:lang w:val="en-GB"/>
+        </w:rPr>
+      </w:pPr>
+    </w:p>
+    <w:p>
+      <w:pPr>
+        <w:shd w:val="clear" w:color="auto" w:fill="FFFFFF"/>
+        <w:spacing w:after="0" w:line="240" w:lineRule="auto"/>
+        <w:rPr>
+          <w:rFonts w:ascii="Verdana" w:eastAsia="Times New Roman" w:hAnsi="Verdana" w:cs="Times New Roman"/>
+          <w:color w:val="00B0F0"/>
+          <w:lang w:val="en-GB"/>
+        </w:rPr>
+      </w:pPr>
+    </w:p>
+    <w:p>
+      <w:pPr>
+        <w:shd w:val="clear" w:color="auto" w:fill="FFFFFF"/>
+        <w:spacing w:after="0" w:line="240" w:lineRule="auto"/>
+        <w:rPr>
+          <w:rFonts w:ascii="Verdana" w:eastAsia="Times New Roman" w:hAnsi="Verdana" w:cs="Times New Roman"/>
+          <w:color w:val="00B0F0"/>
+          <w:lang w:val="en-GB"/>
+        </w:rPr>
+      </w:pPr>
+    </w:p>
+    <w:p>
+      <w:pPr>
+        <w:shd w:val="clear" w:color="auto" w:fill="FFFFFF"/>
+        <w:spacing w:after="0" w:line="240" w:lineRule="auto"/>
+        <w:rPr>
+          <w:rFonts w:ascii="Verdana" w:eastAsia="Times New Roman" w:hAnsi="Verdana" w:cs="Times New Roman"/>
+          <w:color w:val="00B0F0"/>
+          <w:lang w:val="en-GB"/>
+        </w:rPr>
+      </w:pPr>
+    </w:p>
+    <w:p>
+      <w:pPr>
+        <w:shd w:val="clear" w:color="auto" w:fill="FFFFFF"/>
+        <w:spacing w:after="0" w:line="240" w:lineRule="auto"/>
+        <w:rPr>
+          <w:rFonts w:ascii="Verdana" w:eastAsia="Times New Roman" w:hAnsi="Verdana" w:cs="Times New Roman"/>
+          <w:b/>
+          <w:bCs/>
+          <w:color w:val="000000"/>
+          <w:u w:val="single"/>
+          <w:lang w:val="en-GB"/>
+        </w:rPr>
+      </w:pPr>
+      <w:r>
+        <w:rPr>
+          <w:i/>
+          <w:iCs/>
+          <w:color w:val="00B0F0"/>
+        </w:rPr>
+        <w:drawing>
+          <wp:anchor distT="0" distB="0" distL="114300" distR="114300" simplePos="0" relativeHeight="251675648" behindDoc="0" locked="0" layoutInCell="1" allowOverlap="1" wp14:anchorId="59DCDA30" wp14:editId="670E1B48">
+            <wp:simplePos x="0" y="0"/>
+            <wp:positionH relativeFrom="margin">
+              <wp:align>left</wp:align>
+            </wp:positionH>
+            <wp:positionV relativeFrom="paragraph">
+              <wp:posOffset>42028</wp:posOffset>
+            </wp:positionV>
+            <wp:extent cx="3743960" cy="2505710"/>
+            <wp:effectExtent l="0" t="0" r="8890" b="8890"/>
+            <wp:wrapNone/>
+            <wp:docPr id="18" name="Picture 17">
+              <a:extLst xmlns:a="http://schemas.openxmlformats.org/drawingml/2006/main">
+                <a:ext uri="{FF2B5EF4-FFF2-40B4-BE49-F238E27FC236}">
+                  <a16:creationId xmlns:a16="http://schemas.microsoft.com/office/drawing/2014/main" id="{0A29E4AC-8FE5-4679-AF84-7D781627277B}"/>
+                </a:ext>
+              </a:extLst>
+            </wp:docPr>
+            <wp:cNvGraphicFramePr>
+              <a:graphicFrameLocks xmlns:a="http://schemas.openxmlformats.org/drawingml/2006/main" noChangeAspect="1"/>
+            </wp:cNvGraphicFramePr>
+            <a:graphic xmlns:a="http://schemas.openxmlformats.org/drawingml/2006/main">
+              <a:graphicData uri="http://schemas.openxmlformats.org/drawingml/2006/picture">
+                <pic:pic xmlns:pic="http://schemas.openxmlformats.org/drawingml/2006/picture">
+                  <pic:nvPicPr>
+                    <pic:cNvPr id="18" name="Picture 17">
+                      <a:extLst>
+                        <a:ext uri="{FF2B5EF4-FFF2-40B4-BE49-F238E27FC236}">
+                          <a16:creationId xmlns:a16="http://schemas.microsoft.com/office/drawing/2014/main" id="{0A29E4AC-8FE5-4679-AF84-7D781627277B}"/>
+                        </a:ext>
+                      </a:extLst>
+                    </pic:cNvPr>
+                    <pic:cNvPicPr>
+                      <a:picLocks noChangeAspect="1"/>
+                    </pic:cNvPicPr>
+                  </pic:nvPicPr>
+                  <pic:blipFill>
+                    <a:blip r:embed="rId7">
+                      <a:extLst>
+                        <a:ext uri="{28A0092B-C50C-407E-A947-70E740481C1C}">
+                          <a14:useLocalDpi xmlns:a14="http://schemas.microsoft.com/office/drawing/2010/main" val="0"/>
+                        </a:ext>
+                      </a:extLst>
+                    </a:blip>
+                    <a:stretch>
+                      <a:fillRect/>
+                    </a:stretch>
+                  </pic:blipFill>
+                  <pic:spPr>
+                    <a:xfrm>
+                      <a:off x="0" y="0"/>
+                      <a:ext cx="3743960" cy="2505710"/>
+                    </a:xfrm>
+                    <a:prstGeom prst="rect">
+                      <a:avLst/>
+                    </a:prstGeom>
+                  </pic:spPr>
+                </pic:pic>
+              </a:graphicData>
+            </a:graphic>
+          </wp:anchor>
+        </w:drawing>
+      </w:r>
+    </w:p>
+    <w:p>
+      <w:pPr>
+        <w:shd w:val="clear" w:color="auto" w:fill="FFFFFF"/>
+        <w:spacing w:after="0" w:line="240" w:lineRule="auto"/>
+        <w:rPr>
+          <w:rFonts w:ascii="Verdana" w:eastAsia="Times New Roman" w:hAnsi="Verdana" w:cs="Times New Roman"/>
+          <w:b/>
+          <w:bCs/>
+          <w:color w:val="000000"/>
+          <w:u w:val="single"/>
+          <w:lang w:val="en-GB"/>
+        </w:rPr>
+      </w:pPr>
+    </w:p>
+    <w:p>
+      <w:pPr>
+        <w:shd w:val="clear" w:color="auto" w:fill="FFFFFF"/>
+        <w:spacing w:after="0" w:line="240" w:lineRule="auto"/>
+        <w:rPr>
+          <w:rFonts w:ascii="Verdana" w:eastAsia="Times New Roman" w:hAnsi="Verdana" w:cs="Times New Roman"/>
+          <w:b/>
+          <w:bCs/>
+          <w:color w:val="000000"/>
+          <w:u w:val="single"/>
+          <w:lang w:val="en-GB"/>
+        </w:rPr>
+      </w:pPr>
+    </w:p>
+    <w:p>
+      <w:pPr>
+        <w:shd w:val="clear" w:color="auto" w:fill="FFFFFF"/>
+        <w:spacing w:after="0" w:line="240" w:lineRule="auto"/>
+        <w:rPr>
+          <w:rFonts w:ascii="Verdana" w:eastAsia="Times New Roman" w:hAnsi="Verdana" w:cs="Times New Roman"/>
+          <w:b/>
+          <w:bCs/>
+          <w:color w:val="000000"/>
+          <w:u w:val="single"/>
+          <w:lang w:val="en-GB"/>
+        </w:rPr>
+      </w:pPr>
+    </w:p>
+    <w:p>
+      <w:pPr>
+        <w:shd w:val="clear" w:color="auto" w:fill="FFFFFF"/>
+        <w:spacing w:after="0" w:line="240" w:lineRule="auto"/>
+        <w:rPr>
+          <w:rFonts w:ascii="Verdana" w:eastAsia="Times New Roman" w:hAnsi="Verdana" w:cs="Times New Roman"/>
+          <w:b/>
+          <w:bCs/>
+          <w:color w:val="000000"/>
+          <w:u w:val="single"/>
+          <w:lang w:val="en-GB"/>
+        </w:rPr>
+      </w:pPr>
+    </w:p>
+    <w:p>
+      <w:pPr>
+        <w:shd w:val="clear" w:color="auto" w:fill="FFFFFF"/>
+        <w:spacing w:after="0" w:line="240" w:lineRule="auto"/>
+        <w:rPr>
+          <w:rFonts w:ascii="Verdana" w:eastAsia="Times New Roman" w:hAnsi="Verdana" w:cs="Times New Roman"/>
+          <w:b/>
+          <w:bCs/>
+          <w:color w:val="000000"/>
+          <w:u w:val="single"/>
+          <w:lang w:val="en-GB"/>
+        </w:rPr>
+      </w:pPr>
+    </w:p>
+    <w:p>
+      <w:pPr>
+        <w:shd w:val="clear" w:color="auto" w:fill="FFFFFF"/>
+        <w:spacing w:after="0" w:line="240" w:lineRule="auto"/>
+        <w:rPr>
+          <w:rFonts w:ascii="Verdana" w:eastAsia="Times New Roman" w:hAnsi="Verdana" w:cs="Times New Roman"/>
+          <w:b/>
+          <w:bCs/>
+          <w:color w:val="000000"/>
+          <w:u w:val="single"/>
+          <w:lang w:val="en-GB"/>
+        </w:rPr>
+      </w:pPr>
+    </w:p>
+    <w:p>
+      <w:pPr>
+        <w:shd w:val="clear" w:color="auto" w:fill="FFFFFF"/>
+        <w:spacing w:after="0" w:line="240" w:lineRule="auto"/>
+        <w:rPr>
+          <w:rFonts w:ascii="Verdana" w:eastAsia="Times New Roman" w:hAnsi="Verdana" w:cs="Times New Roman"/>
+          <w:b/>
+          <w:bCs/>
+          <w:color w:val="000000"/>
+          <w:u w:val="single"/>
+          <w:lang w:val="en-GB"/>
+        </w:rPr>
+      </w:pPr>
+    </w:p>
+    <w:p>
+      <w:pPr>
+        <w:shd w:val="clear" w:color="auto" w:fill="FFFFFF"/>
+        <w:spacing w:after="0" w:line="240" w:lineRule="auto"/>
+        <w:rPr>
+          <w:rFonts w:ascii="Verdana" w:eastAsia="Times New Roman" w:hAnsi="Verdana" w:cs="Times New Roman"/>
+          <w:b/>
+          <w:bCs/>
+          <w:color w:val="000000"/>
+          <w:u w:val="single"/>
+          <w:lang w:val="en-GB"/>
+        </w:rPr>
+      </w:pPr>
+    </w:p>
+    <w:p>
+      <w:pPr>
+        <w:shd w:val="clear" w:color="auto" w:fill="FFFFFF"/>
+        <w:spacing w:after="0" w:line="240" w:lineRule="auto"/>
+        <w:rPr>
+          <w:rFonts w:ascii="Verdana" w:eastAsia="Times New Roman" w:hAnsi="Verdana" w:cs="Times New Roman"/>
+          <w:b/>
+          <w:bCs/>
+          <w:color w:val="000000"/>
+          <w:u w:val="single"/>
+          <w:lang w:val="en-GB"/>
+        </w:rPr>
+      </w:pPr>
+    </w:p>
+    <w:p>
+      <w:pPr>
+        <w:shd w:val="clear" w:color="auto" w:fill="FFFFFF"/>
+        <w:spacing w:after="0" w:line="240" w:lineRule="auto"/>
+        <w:rPr>
+          <w:rFonts w:ascii="Verdana" w:eastAsia="Times New Roman" w:hAnsi="Verdana" w:cs="Times New Roman"/>
+          <w:b/>
+          <w:bCs/>
+          <w:color w:val="000000"/>
+          <w:u w:val="single"/>
+          <w:lang w:val="en-GB"/>
+        </w:rPr>
+      </w:pPr>
+      <w:r>
+        <w:rPr>
+          <w:i/>
+          <w:iCs/>
+          <w:color w:val="00B0F0"/>
+        </w:rPr>
+        <w:lastRenderedPageBreak/>
+        <w:drawing>
+          <wp:anchor distT="0" distB="0" distL="114300" distR="114300" simplePos="0" relativeHeight="251674624" behindDoc="0" locked="0" layoutInCell="1" allowOverlap="1" wp14:anchorId="3E7CBC74" wp14:editId="466D82D8">
+            <wp:simplePos x="0" y="0"/>
+            <wp:positionH relativeFrom="column">
+              <wp:posOffset>42264</wp:posOffset>
+            </wp:positionH>
+            <wp:positionV relativeFrom="paragraph">
+              <wp:posOffset>-398514</wp:posOffset>
+            </wp:positionV>
+            <wp:extent cx="3598545" cy="2410460"/>
+            <wp:effectExtent l="0" t="0" r="1905" b="8890"/>
+            <wp:wrapNone/>
+            <wp:docPr id="16" name="Picture 15">
+              <a:extLst xmlns:a="http://schemas.openxmlformats.org/drawingml/2006/main">
+                <a:ext uri="{FF2B5EF4-FFF2-40B4-BE49-F238E27FC236}">
+                  <a16:creationId xmlns:a16="http://schemas.microsoft.com/office/drawing/2014/main" id="{F65F7D2B-EA04-4EA7-A32B-21D15E26BC3D}"/>
+                </a:ext>
+              </a:extLst>
+            </wp:docPr>
+            <wp:cNvGraphicFramePr>
+              <a:graphicFrameLocks xmlns:a="http://schemas.openxmlformats.org/drawingml/2006/main" noChangeAspect="1"/>
+            </wp:cNvGraphicFramePr>
+            <a:graphic xmlns:a="http://schemas.openxmlformats.org/drawingml/2006/main">
+              <a:graphicData uri="http://schemas.openxmlformats.org/drawingml/2006/picture">
+                <pic:pic xmlns:pic="http://schemas.openxmlformats.org/drawingml/2006/picture">
+                  <pic:nvPicPr>
+                    <pic:cNvPr id="16" name="Picture 15">
+                      <a:extLst>
+                        <a:ext uri="{FF2B5EF4-FFF2-40B4-BE49-F238E27FC236}">
+                          <a16:creationId xmlns:a16="http://schemas.microsoft.com/office/drawing/2014/main" id="{F65F7D2B-EA04-4EA7-A32B-21D15E26BC3D}"/>
+                        </a:ext>
+                      </a:extLst>
+                    </pic:cNvPr>
+                    <pic:cNvPicPr>
+                      <a:picLocks noChangeAspect="1"/>
+                    </pic:cNvPicPr>
+                  </pic:nvPicPr>
+                  <pic:blipFill>
+                    <a:blip r:embed="rId8">
+                      <a:extLst>
+                        <a:ext uri="{28A0092B-C50C-407E-A947-70E740481C1C}">
+                          <a14:useLocalDpi xmlns:a14="http://schemas.microsoft.com/office/drawing/2010/main" val="0"/>
+                        </a:ext>
+                      </a:extLst>
+                    </a:blip>
+                    <a:stretch>
+                      <a:fillRect/>
+                    </a:stretch>
+                  </pic:blipFill>
+                  <pic:spPr>
+                    <a:xfrm>
+                      <a:off x="0" y="0"/>
+                      <a:ext cx="3598545" cy="2410460"/>
+                    </a:xfrm>
+                    <a:prstGeom prst="rect">
+                      <a:avLst/>
+                    </a:prstGeom>
+                  </pic:spPr>
+                </pic:pic>
+              </a:graphicData>
+            </a:graphic>
+          </wp:anchor>
+        </w:drawing>
+      </w:r>
+    </w:p>
+    <w:p>
+      <w:pPr>
+        <w:shd w:val="clear" w:color="auto" w:fill="FFFFFF"/>
+        <w:spacing w:after="0" w:line="240" w:lineRule="auto"/>
+        <w:rPr>
+          <w:rFonts w:ascii="Verdana" w:eastAsia="Times New Roman" w:hAnsi="Verdana" w:cs="Times New Roman"/>
+          <w:b/>
+          <w:bCs/>
+          <w:color w:val="000000"/>
+          <w:u w:val="single"/>
+          <w:lang w:val="en-GB"/>
+        </w:rPr>
+      </w:pPr>
+    </w:p>
+    <w:p>
+      <w:pPr>
+        <w:shd w:val="clear" w:color="auto" w:fill="FFFFFF"/>
+        <w:spacing w:after="0" w:line="240" w:lineRule="auto"/>
+        <w:rPr>
+          <w:rFonts w:ascii="Verdana" w:eastAsia="Times New Roman" w:hAnsi="Verdana" w:cs="Times New Roman"/>
+          <w:b/>
+          <w:bCs/>
+          <w:color w:val="000000"/>
+          <w:u w:val="single"/>
+          <w:lang w:val="en-GB"/>
+        </w:rPr>
+      </w:pPr>
+    </w:p>
+    <w:p>
+      <w:pPr>
+        <w:shd w:val="clear" w:color="auto" w:fill="FFFFFF"/>
+        <w:spacing w:after="0" w:line="240" w:lineRule="auto"/>
+        <w:rPr>
+          <w:rFonts w:ascii="Verdana" w:eastAsia="Times New Roman" w:hAnsi="Verdana" w:cs="Times New Roman"/>
+          <w:b/>
+          <w:bCs/>
+          <w:color w:val="000000"/>
+          <w:u w:val="single"/>
+          <w:lang w:val="en-GB"/>
+        </w:rPr>
+      </w:pPr>
+    </w:p>
+    <w:p>
+      <w:pPr>
+        <w:shd w:val="clear" w:color="auto" w:fill="FFFFFF"/>
+        <w:spacing w:after="0" w:line="240" w:lineRule="auto"/>
+        <w:rPr>
+          <w:rFonts w:ascii="Verdana" w:eastAsia="Times New Roman" w:hAnsi="Verdana" w:cs="Times New Roman"/>
+          <w:b/>
+          <w:bCs/>
+          <w:color w:val="000000"/>
+          <w:u w:val="single"/>
+          <w:lang w:val="en-GB"/>
+        </w:rPr>
+      </w:pPr>
+    </w:p>
+    <w:p>
+      <w:pPr>
+        <w:shd w:val="clear" w:color="auto" w:fill="FFFFFF"/>
+        <w:spacing w:after="0" w:line="240" w:lineRule="auto"/>
+        <w:rPr>
+          <w:rFonts w:ascii="Verdana" w:eastAsia="Times New Roman" w:hAnsi="Verdana" w:cs="Times New Roman"/>
+          <w:b/>
+          <w:bCs/>
+          <w:color w:val="000000"/>
+          <w:u w:val="single"/>
+          <w:lang w:val="en-GB"/>
+        </w:rPr>
+      </w:pPr>
+    </w:p>
+    <w:p>
+      <w:pPr>
+        <w:shd w:val="clear" w:color="auto" w:fill="FFFFFF"/>
+        <w:spacing w:after="0" w:line="240" w:lineRule="auto"/>
+        <w:rPr>
+          <w:rFonts w:ascii="Verdana" w:eastAsia="Times New Roman" w:hAnsi="Verdana" w:cs="Times New Roman"/>
+          <w:b/>
+          <w:bCs/>
+          <w:color w:val="000000"/>
+          <w:u w:val="single"/>
+          <w:lang w:val="en-GB"/>
+        </w:rPr>
+      </w:pPr>
+    </w:p>
+    <w:p>
+      <w:pPr>
+        <w:shd w:val="clear" w:color="auto" w:fill="FFFFFF"/>
+        <w:spacing w:after="0" w:line="240" w:lineRule="auto"/>
+        <w:rPr>
+          <w:rFonts w:ascii="Verdana" w:eastAsia="Times New Roman" w:hAnsi="Verdana" w:cs="Times New Roman"/>
+          <w:b/>
+          <w:bCs/>
+          <w:color w:val="000000"/>
+          <w:u w:val="single"/>
+          <w:lang w:val="en-GB"/>
+        </w:rPr>
+      </w:pPr>
+    </w:p>
+    <w:p>
+      <w:pPr>
+        <w:shd w:val="clear" w:color="auto" w:fill="FFFFFF"/>
+        <w:spacing w:after="0" w:line="240" w:lineRule="auto"/>
+        <w:rPr>
+          <w:rFonts w:ascii="Verdana" w:eastAsia="Times New Roman" w:hAnsi="Verdana" w:cs="Times New Roman"/>
+          <w:b/>
+          <w:bCs/>
+          <w:color w:val="000000"/>
+          <w:u w:val="single"/>
+          <w:lang w:val="en-GB"/>
+        </w:rPr>
+      </w:pPr>
+    </w:p>
+    <w:p>
+      <w:pPr>
+        <w:shd w:val="clear" w:color="auto" w:fill="FFFFFF"/>
+        <w:spacing w:after="0" w:line="240" w:lineRule="auto"/>
+        <w:rPr>
+          <w:rFonts w:ascii="Verdana" w:eastAsia="Times New Roman" w:hAnsi="Verdana" w:cs="Times New Roman"/>
+          <w:b/>
+          <w:bCs/>
+          <w:color w:val="000000"/>
+          <w:u w:val="single"/>
+          <w:lang w:val="en-GB"/>
+        </w:rPr>
+      </w:pPr>
+    </w:p>
+    <w:p>
+      <w:pPr>
+        <w:shd w:val="clear" w:color="auto" w:fill="FFFFFF"/>
+        <w:spacing w:after="0" w:line="240" w:lineRule="auto"/>
+        <w:rPr>
+          <w:rFonts w:ascii="Verdana" w:eastAsia="Times New Roman" w:hAnsi="Verdana" w:cs="Times New Roman"/>
+          <w:b/>
+          <w:bCs/>
+          <w:color w:val="000000"/>
+          <w:u w:val="single"/>
+          <w:lang w:val="en-GB"/>
+        </w:rPr>
+      </w:pPr>
+    </w:p>
+    <w:p>
+      <w:pPr>
+        <w:shd w:val="clear" w:color="auto" w:fill="FFFFFF"/>
+        <w:spacing w:after="0" w:line="240" w:lineRule="auto"/>
+        <w:rPr>
+          <w:rFonts w:ascii="Verdana" w:eastAsia="Times New Roman" w:hAnsi="Verdana" w:cs="Times New Roman"/>
+          <w:b/>
+          <w:bCs/>
+          <w:color w:val="000000"/>
+          <w:u w:val="single"/>
+          <w:lang w:val="en-GB"/>
+        </w:rPr>
+      </w:pPr>
+    </w:p>
+    <w:p>
+      <w:pPr>
+        <w:shd w:val="clear" w:color="auto" w:fill="FFFFFF"/>
+        <w:spacing w:after="0" w:line="240" w:lineRule="auto"/>
+        <w:rPr>
+          <w:rFonts w:ascii="Verdana" w:eastAsia="Times New Roman" w:hAnsi="Verdana" w:cs="Times New Roman"/>
+          <w:b/>
+          <w:bCs/>
+          <w:color w:val="000000"/>
+          <w:u w:val="single"/>
+          <w:lang w:val="en-GB"/>
+        </w:rPr>
+      </w:pPr>
+    </w:p>
+    <w:p>
+      <w:pPr>
+        <w:shd w:val="clear" w:color="auto" w:fill="FFFFFF"/>
+        <w:spacing w:after="0" w:line="240" w:lineRule="auto"/>
+        <w:rPr>
+          <w:rFonts w:ascii="Verdana" w:eastAsia="Times New Roman" w:hAnsi="Verdana" w:cs="Times New Roman"/>
+          <w:b/>
+          <w:bCs/>
+          <w:color w:val="000000"/>
+          <w:u w:val="single"/>
+          <w:lang w:val="en-GB"/>
+        </w:rPr>
+      </w:pPr>
+    </w:p>
+    <w:p>
+      <w:pPr>
+        <w:shd w:val="clear" w:color="auto" w:fill="FFFFFF"/>
+        <w:spacing w:after="0" w:line="240" w:lineRule="auto"/>
+        <w:rPr>
+          <w:rFonts w:ascii="Verdana" w:eastAsia="Times New Roman" w:hAnsi="Verdana" w:cs="Times New Roman"/>
+          <w:b/>
+          <w:bCs/>
+          <w:color w:val="000000"/>
+          <w:u w:val="single"/>
+          <w:lang w:val="en-GB"/>
+        </w:rPr>
+      </w:pPr>
+    </w:p>
+    <w:p>
+      <w:pPr>
+        <w:shd w:val="clear" w:color="auto" w:fill="FFFFFF"/>
+        <w:spacing w:after="0" w:line="240" w:lineRule="auto"/>
+        <w:rPr>
+          <w:rFonts w:ascii="Verdana" w:eastAsia="Times New Roman" w:hAnsi="Verdana" w:cs="Times New Roman"/>
+          <w:b/>
+          <w:bCs/>
+          <w:color w:val="000000"/>
+          <w:u w:val="single"/>
+          <w:lang w:val="en-GB"/>
+        </w:rPr>
+      </w:pPr>
+    </w:p>
+    <w:p>
+      <w:pPr>
+        <w:shd w:val="clear" w:color="auto" w:fill="FFFFFF"/>
+        <w:spacing w:after="0" w:line="240" w:lineRule="auto"/>
+        <w:rPr>
+          <w:rFonts w:ascii="Verdana" w:eastAsia="Times New Roman" w:hAnsi="Verdana" w:cs="Times New Roman"/>
+          <w:b/>
+          <w:bCs/>
+          <w:color w:val="000000"/>
+          <w:u w:val="single"/>
+          <w:lang w:val="en-GB"/>
+        </w:rPr>
+      </w:pPr>
+    </w:p>
+    <w:p>
+      <w:pPr>
+        <w:shd w:val="clear" w:color="auto" w:fill="FFFFFF"/>
+        <w:spacing w:after="0" w:line="240" w:lineRule="auto"/>
+        <w:rPr>
+          <w:rFonts w:ascii="Verdana" w:eastAsia="Times New Roman" w:hAnsi="Verdana" w:cs="Times New Roman"/>
+          <w:b/>
+          <w:bCs/>
+          <w:color w:val="000000"/>
+          <w:u w:val="single"/>
+          <w:lang w:val="en-GB"/>
+        </w:rPr>
+      </w:pPr>
+    </w:p>
+    <w:p>
+      <w:pPr>
+        <w:shd w:val="clear" w:color="auto" w:fill="FFFFFF"/>
+        <w:spacing w:after="0" w:line="240" w:lineRule="auto"/>
+        <w:rPr>
+          <w:rFonts w:ascii="Verdana" w:eastAsia="Times New Roman" w:hAnsi="Verdana" w:cs="Times New Roman"/>
+          <w:b/>
+          <w:bCs/>
+          <w:color w:val="000000"/>
+          <w:u w:val="single"/>
+          <w:lang w:val="en-GB"/>
+        </w:rPr>
+      </w:pPr>
+    </w:p>
+    <w:p>
+      <w:pPr>
+        <w:shd w:val="clear" w:color="auto" w:fill="FFFFFF"/>
+        <w:spacing w:after="0" w:line="240" w:lineRule="auto"/>
+        <w:rPr>
+          <w:rFonts w:ascii="Verdana" w:eastAsia="Times New Roman" w:hAnsi="Verdana" w:cs="Times New Roman"/>
+          <w:b/>
+          <w:bCs/>
+          <w:color w:val="000000"/>
+          <w:u w:val="single"/>
+          <w:lang w:val="en-GB"/>
+        </w:rPr>
+      </w:pPr>
+    </w:p>
+    <w:p>
+      <w:pPr>
+        <w:shd w:val="clear" w:color="auto" w:fill="FFFFFF"/>
+        <w:spacing w:after="0" w:line="240" w:lineRule="auto"/>
+        <w:rPr>
+          <w:rFonts w:ascii="Verdana" w:eastAsia="Times New Roman" w:hAnsi="Verdana" w:cs="Times New Roman"/>
+          <w:b/>
+          <w:bCs/>
+          <w:color w:val="000000"/>
+          <w:u w:val="single"/>
+          <w:lang w:val="en-GB"/>
+        </w:rPr>
+      </w:pPr>
+    </w:p>
+    <w:p>
+      <w:pPr>
+        <w:shd w:val="clear" w:color="auto" w:fill="FFFFFF"/>
+        <w:spacing w:after="0" w:line="240" w:lineRule="auto"/>
+        <w:rPr>
+          <w:rFonts w:ascii="Verdana" w:eastAsia="Times New Roman" w:hAnsi="Verdana" w:cs="Times New Roman"/>
+          <w:b/>
+          <w:bCs/>
+          <w:color w:val="000000"/>
+          <w:u w:val="single"/>
+          <w:lang w:val="en-GB"/>
+        </w:rPr>
+      </w:pPr>
+    </w:p>
+    <w:p>
+      <w:pPr>
+        <w:shd w:val="clear" w:color="auto" w:fill="FFFFFF"/>
+        <w:spacing w:after="0" w:line="240" w:lineRule="auto"/>
+        <w:rPr>
+          <w:rFonts w:ascii="Verdana" w:eastAsia="Times New Roman" w:hAnsi="Verdana" w:cs="Times New Roman"/>
+          <w:b/>
+          <w:bCs/>
+          <w:color w:val="000000"/>
+          <w:u w:val="single"/>
+          <w:lang w:val="en-GB"/>
+        </w:rPr>
+      </w:pPr>
     </w:p>
     <w:p>
       <w:pPr>
@@ -1393,6 +2378,7 @@
           <w:color w:val="00B050"/>
           <w:lang w:val="en-GB"/>
         </w:rPr>
+        <w:lastRenderedPageBreak/>
         <w:t xml:space="preserve"> </w:t>
       </w:r>
     </w:p>
@@ -1578,16 +2564,7 @@
           <w:color w:val="00B050"/>
           <w:spacing w:val="11"/>
         </w:rPr>
-        <w:t xml:space="preserve"> the lake basin varying from tropical rain forest with rainfall over the lake for much of the year to a semi dry climate with intermittent droughts over some areas, and provides ambient temperatures varying between 12-26°C it therefore </w:t>
-      </w:r>
-      <w:r>
-        <w:rPr>
-          <w:rFonts w:ascii="Verdana" w:hAnsi="Verdana" w:cs="Arial"/>
-          <w:color w:val="00B050"/>
-          <w:spacing w:val="11"/>
-        </w:rPr>
-        <w:lastRenderedPageBreak/>
-        <w:t>provided ambient host conditions for the growth and development of the Cyanobacteria in this research project.</w:t>
+        <w:t xml:space="preserve"> the lake basin varying from tropical rain forest with rainfall over the lake for much of the year to a semi dry climate with intermittent droughts over some areas, and provides ambient temperatures varying between 12-26°C it therefore provided ambient host conditions for the growth and development of the Cyanobacteria in this research project.</w:t>
       </w:r>
     </w:p>
     <w:p>
@@ -2436,14 +3413,7 @@
         <w:rPr>
           <w:rFonts w:ascii="Verdana" w:hAnsi="Verdana"/>
         </w:rPr>
-        <w:t xml:space="preserve"> long-term and continuous </w:t>
-      </w:r>
-      <w:r>
-        <w:rPr>
-          <w:rFonts w:ascii="Verdana" w:hAnsi="Verdana"/>
-        </w:rPr>
-        <w:lastRenderedPageBreak/>
-        <w:t xml:space="preserve">observations, thereby benefiting the long-term time series analysis of CyanoHABs </w:t>
+        <w:t xml:space="preserve"> long-term and continuous observations, thereby benefiting the long-term time series analysis of CyanoHABs </w:t>
       </w:r>
       <w:r>
         <w:rPr>
@@ -2919,7 +3889,7 @@
         </w:rPr>
         <w:t>The internet of things, or IoT, is a system of interrelated computing devices, mechanical and digital machines, objects, animals or people that are provided with unique identifiers (</w:t>
       </w:r>
-      <w:hyperlink r:id="rId6" w:history="1">
+      <w:hyperlink r:id="rId9" w:history="1">
         <w:r>
           <w:rPr>
             <w:rStyle w:val="Hyperlink"/>
@@ -3140,6 +4110,7 @@
           <w:sz w:val="22"/>
           <w:szCs w:val="22"/>
         </w:rPr>
+        <w:lastRenderedPageBreak/>
         <w:t>At least t</w:t>
       </w:r>
       <w:r>
@@ -3198,7 +4169,6 @@
           <w:sz w:val="22"/>
           <w:szCs w:val="22"/>
         </w:rPr>
-        <w:lastRenderedPageBreak/>
         <w:t xml:space="preserve">Microcontroller (MCU): </w:t>
       </w:r>
     </w:p>
@@ -3225,7 +4195,7 @@
         </w:rPr>
         <w:t>This can be lightly defined as an </w:t>
       </w:r>
-      <w:hyperlink r:id="rId7" w:history="1">
+      <w:hyperlink r:id="rId10" w:history="1">
         <w:r>
           <w:rPr>
             <w:rStyle w:val="Hyperlink"/>
@@ -3250,7 +4220,7 @@
         </w:rPr>
         <w:t> that contains a </w:t>
       </w:r>
-      <w:hyperlink r:id="rId8" w:history="1">
+      <w:hyperlink r:id="rId11" w:history="1">
         <w:r>
           <w:rPr>
             <w:rStyle w:val="Hyperlink"/>
@@ -3598,7 +4568,7 @@
                     <pic:cNvPicPr/>
                   </pic:nvPicPr>
                   <pic:blipFill>
-                    <a:blip r:embed="rId9" cstate="print">
+                    <a:blip r:embed="rId12" cstate="print">
                       <a:extLst>
                         <a:ext uri="{28A0092B-C50C-407E-A947-70E740481C1C}">
                           <a14:useLocalDpi xmlns:a14="http://schemas.microsoft.com/office/drawing/2010/main" val="0"/>
@@ -3680,7 +4650,7 @@
                     <pic:cNvPicPr/>
                   </pic:nvPicPr>
                   <pic:blipFill>
-                    <a:blip r:embed="rId10" cstate="print">
+                    <a:blip r:embed="rId13" cstate="print">
                       <a:extLst>
                         <a:ext uri="{28A0092B-C50C-407E-A947-70E740481C1C}">
                           <a14:useLocalDpi xmlns:a14="http://schemas.microsoft.com/office/drawing/2010/main" val="0"/>
@@ -3763,7 +4733,7 @@
                     <pic:cNvPicPr/>
                   </pic:nvPicPr>
                   <pic:blipFill>
-                    <a:blip r:embed="rId11" cstate="print">
+                    <a:blip r:embed="rId14" cstate="print">
                       <a:extLst>
                         <a:ext uri="{28A0092B-C50C-407E-A947-70E740481C1C}">
                           <a14:useLocalDpi xmlns:a14="http://schemas.microsoft.com/office/drawing/2010/main" val="0"/>
@@ -3834,7 +4804,7 @@
                     <pic:cNvPicPr/>
                   </pic:nvPicPr>
                   <pic:blipFill>
-                    <a:blip r:embed="rId12" cstate="print">
+                    <a:blip r:embed="rId15" cstate="print">
                       <a:extLst>
                         <a:ext uri="{28A0092B-C50C-407E-A947-70E740481C1C}">
                           <a14:useLocalDpi xmlns:a14="http://schemas.microsoft.com/office/drawing/2010/main" val="0"/>
@@ -4601,6 +5571,7 @@
           <w:sz w:val="22"/>
           <w:szCs w:val="22"/>
         </w:rPr>
+        <w:lastRenderedPageBreak/>
         <w:t>Compa</w:t>
       </w:r>
       <w:r>
@@ -5307,6 +6278,7 @@
           <w:szCs w:val="23"/>
           <w:lang w:eastAsia="en-US"/>
         </w:rPr>
+        <w:lastRenderedPageBreak/>
         <w:drawing>
           <wp:anchor distT="0" distB="0" distL="114300" distR="114300" simplePos="0" relativeHeight="251670528" behindDoc="0" locked="0" layoutInCell="1" allowOverlap="1" wp14:anchorId="061EF8DB" wp14:editId="6B2E0DE0">
             <wp:simplePos x="0" y="0"/>
@@ -5339,7 +6311,7 @@
                     <pic:cNvPicPr/>
                   </pic:nvPicPr>
                   <pic:blipFill rotWithShape="1">
-                    <a:blip r:embed="rId13">
+                    <a:blip r:embed="rId16">
                       <a:extLst>
                         <a:ext uri="{28A0092B-C50C-407E-A947-70E740481C1C}">
                           <a14:useLocalDpi xmlns:a14="http://schemas.microsoft.com/office/drawing/2010/main" val="0"/>
@@ -5493,7 +6465,6 @@
           <w:sz w:val="22"/>
           <w:szCs w:val="22"/>
         </w:rPr>
-        <w:lastRenderedPageBreak/>
         <w:t>Lake Surface Temperature Sensor- DS18B20</w:t>
       </w:r>
     </w:p>
@@ -6478,7 +7449,7 @@
                     </pic:cNvPicPr>
                   </pic:nvPicPr>
                   <pic:blipFill>
-                    <a:blip r:embed="rId14">
+                    <a:blip r:embed="rId17">
                       <a:extLst>
                         <a:ext uri="{28A0092B-C50C-407E-A947-70E740481C1C}">
                           <a14:useLocalDpi xmlns:a14="http://schemas.microsoft.com/office/drawing/2010/main" val="0"/>
@@ -6916,6 +7887,7 @@
           <w:sz w:val="27"/>
           <w:szCs w:val="27"/>
         </w:rPr>
+        <w:lastRenderedPageBreak/>
         <w:t>H</w:t>
       </w:r>
       <w:r>
@@ -6951,7 +7923,6 @@
         </w:rPr>
         <w:t xml:space="preserve"> and </w:t>
       </w:r>
-      <w:proofErr w:type="spellStart"/>
       <w:r>
         <w:rPr>
           <w:rFonts w:ascii="Arial" w:hAnsi="Arial" w:cs="Arial"/>
@@ -6961,9 +7932,8 @@
           <w:sz w:val="27"/>
           <w:szCs w:val="27"/>
         </w:rPr>
-        <w:t>overaly</w:t>
-      </w:r>
-      <w:proofErr w:type="spellEnd"/>
+        <w:t>generally</w:t>
+      </w:r>
       <w:r>
         <w:rPr>
           <w:rFonts w:ascii="Arial" w:hAnsi="Arial" w:cs="Arial"/>
@@ -7077,7 +8047,6 @@
           <w:sz w:val="27"/>
           <w:szCs w:val="27"/>
         </w:rPr>
-        <w:lastRenderedPageBreak/>
         <w:t>In addition to automat</w:t>
       </w:r>
       <w:r>
@@ -7146,12 +8115,7 @@
         </w:rPr>
         <w:t>. By sending the near real time GPS position of the entire system</w:t>
       </w:r>
-    </w:p>
-    <w:p>
-      <w:pPr>
-        <w:pStyle w:val="NormalWeb"/>
-        <w:shd w:val="clear" w:color="auto" w:fill="FFFFFF"/>
-        <w:spacing w:before="360" w:beforeAutospacing="0" w:after="360" w:afterAutospacing="0" w:line="401" w:lineRule="atLeast"/>
+      <w:r>
         <w:rPr>
           <w:rFonts w:ascii="Arial" w:hAnsi="Arial" w:cs="Arial"/>
           <w:i/>
@@ -7160,13 +8124,26 @@
           <w:sz w:val="27"/>
           <w:szCs w:val="27"/>
         </w:rPr>
-      </w:pPr>
+        <w:t xml:space="preserve"> and housekeeping data, this saves us a lot from unknown state of affairs.</w:t>
+      </w:r>
     </w:p>
     <w:p>
       <w:pPr>
         <w:pStyle w:val="NormalWeb"/>
-        <w:shd w:val="clear" w:color="auto" w:fill="FFFFFF"/>
-        <w:spacing w:before="360" w:beforeAutospacing="0" w:after="360" w:afterAutospacing="0" w:line="401" w:lineRule="atLeast"/>
+        <w:numPr>
+          <w:ilvl w:val="0"/>
+          <w:numId w:val="34"/>
+        </w:numPr>
+        <w:shd w:val="clear" w:color="auto" w:fill="FFFFFF"/>
+        <w:spacing w:before="360" w:beforeAutospacing="0" w:after="0" w:afterAutospacing="0"/>
+        <w:rPr>
+          <w:rFonts w:ascii="Verdana" w:hAnsi="Verdana"/>
+          <w:b/>
+          <w:bCs/>
+          <w:color w:val="000000"/>
+        </w:rPr>
+      </w:pPr>
+      <w:r>
         <w:rPr>
           <w:rFonts w:ascii="Arial" w:hAnsi="Arial" w:cs="Arial"/>
           <w:i/>
@@ -7175,7 +8152,8 @@
           <w:sz w:val="27"/>
           <w:szCs w:val="27"/>
         </w:rPr>
-      </w:pPr>
+        <w:t xml:space="preserve">Consumption of </w:t>
+      </w:r>
       <w:r>
         <w:rPr>
           <w:rFonts w:ascii="Arial" w:hAnsi="Arial" w:cs="Arial"/>
@@ -7185,9 +8163,8 @@
           <w:sz w:val="27"/>
           <w:szCs w:val="27"/>
         </w:rPr>
-        <w:t xml:space="preserve">IoT enables companies to automate processes and reduce </w:t>
-      </w:r>
-      <w:proofErr w:type="spellStart"/>
+        <w:t xml:space="preserve">IoT </w:t>
+      </w:r>
       <w:r>
         <w:rPr>
           <w:rFonts w:ascii="Arial" w:hAnsi="Arial" w:cs="Arial"/>
@@ -7197,9 +8174,8 @@
           <w:sz w:val="27"/>
           <w:szCs w:val="27"/>
         </w:rPr>
-        <w:t>labor</w:t>
-      </w:r>
-      <w:proofErr w:type="spellEnd"/>
+        <w:t xml:space="preserve">inherently reduces the manual </w:t>
+      </w:r>
       <w:r>
         <w:rPr>
           <w:rFonts w:ascii="Arial" w:hAnsi="Arial" w:cs="Arial"/>
@@ -7209,19 +8185,107 @@
           <w:sz w:val="27"/>
           <w:szCs w:val="27"/>
         </w:rPr>
-        <w:t xml:space="preserve"> costs. It also cuts down on waste and improves service delivery, making it less expensive to manufacture and deliver goods, as well as offering transparency into customer transactions.</w:t>
-      </w:r>
-    </w:p>
-    <w:p>
-      <w:pPr>
-        <w:shd w:val="clear" w:color="auto" w:fill="FFFFFF"/>
-        <w:spacing w:after="0" w:line="240" w:lineRule="auto"/>
-        <w:rPr>
-          <w:rFonts w:ascii="Verdana" w:eastAsia="Times New Roman" w:hAnsi="Verdana" w:cs="Times New Roman"/>
+        <w:t>processe</w:t>
+      </w:r>
+      <w:r>
+        <w:rPr>
+          <w:rFonts w:ascii="Arial" w:hAnsi="Arial" w:cs="Arial"/>
+          <w:i/>
+          <w:iCs/>
+          <w:color w:val="00B0F0"/>
+          <w:sz w:val="27"/>
+          <w:szCs w:val="27"/>
+        </w:rPr>
+        <w:t>s involved, thereby cutting down</w:t>
+      </w:r>
+      <w:r>
+        <w:rPr>
+          <w:rFonts w:ascii="Arial" w:hAnsi="Arial" w:cs="Arial"/>
+          <w:i/>
+          <w:iCs/>
+          <w:color w:val="00B0F0"/>
+          <w:sz w:val="27"/>
+          <w:szCs w:val="27"/>
+        </w:rPr>
+        <w:t xml:space="preserve"> </w:t>
+      </w:r>
+      <w:r>
+        <w:rPr>
+          <w:rFonts w:ascii="Arial" w:hAnsi="Arial" w:cs="Arial"/>
+          <w:i/>
+          <w:iCs/>
+          <w:color w:val="00B0F0"/>
+          <w:sz w:val="27"/>
+          <w:szCs w:val="27"/>
+        </w:rPr>
+        <w:t>labour</w:t>
+      </w:r>
+      <w:r>
+        <w:rPr>
+          <w:rFonts w:ascii="Arial" w:hAnsi="Arial" w:cs="Arial"/>
+          <w:i/>
+          <w:iCs/>
+          <w:color w:val="00B0F0"/>
+          <w:sz w:val="27"/>
+          <w:szCs w:val="27"/>
+        </w:rPr>
+        <w:t xml:space="preserve"> costs</w:t>
+      </w:r>
+      <w:r>
+        <w:rPr>
+          <w:rFonts w:ascii="Arial" w:hAnsi="Arial" w:cs="Arial"/>
+          <w:i/>
+          <w:iCs/>
+          <w:color w:val="00B0F0"/>
+          <w:sz w:val="27"/>
+          <w:szCs w:val="27"/>
+        </w:rPr>
+        <w:t xml:space="preserve"> to be incurred</w:t>
+      </w:r>
+      <w:r>
+        <w:rPr>
+          <w:rFonts w:ascii="Arial" w:hAnsi="Arial" w:cs="Arial"/>
+          <w:i/>
+          <w:iCs/>
+          <w:color w:val="00B0F0"/>
+          <w:sz w:val="27"/>
+          <w:szCs w:val="27"/>
+        </w:rPr>
+        <w:t>.</w:t>
+      </w:r>
+      <w:r>
+        <w:rPr>
+          <w:rFonts w:ascii="Arial" w:hAnsi="Arial" w:cs="Arial"/>
+          <w:i/>
+          <w:iCs/>
+          <w:color w:val="00B0F0"/>
+          <w:sz w:val="27"/>
+          <w:szCs w:val="27"/>
+        </w:rPr>
+        <w:t xml:space="preserve"> The amount, in form of money, time and labour that would otherwise be set aside for physical field collection of that Ground Truthing and validation data is saved</w:t>
+      </w:r>
+      <w:r>
+        <w:rPr>
+          <w:rFonts w:ascii="Arial" w:hAnsi="Arial" w:cs="Arial"/>
+          <w:i/>
+          <w:iCs/>
+          <w:color w:val="00B0F0"/>
+          <w:sz w:val="27"/>
+          <w:szCs w:val="27"/>
+        </w:rPr>
+        <w:t xml:space="preserve"> on.</w:t>
+      </w:r>
+    </w:p>
+    <w:p>
+      <w:pPr>
+        <w:pStyle w:val="NormalWeb"/>
+        <w:shd w:val="clear" w:color="auto" w:fill="FFFFFF"/>
+        <w:spacing w:before="360" w:beforeAutospacing="0" w:after="0" w:afterAutospacing="0"/>
+        <w:rPr>
+          <w:rFonts w:ascii="Verdana" w:hAnsi="Verdana"/>
           <w:b/>
           <w:bCs/>
           <w:color w:val="000000"/>
-          <w:lang w:val="en-GB"/>
         </w:rPr>
       </w:pPr>
       <w:r>
@@ -7233,7 +8297,141 @@
           <w:sz w:val="27"/>
           <w:szCs w:val="27"/>
         </w:rPr>
-        <w:t>As such, IoT is one of the most important technologies of everyday life, and it will continue to pick up steam as more businesses realize the potential of connected devices to keep them competitive</w:t>
+        <w:t>All said and done</w:t>
+      </w:r>
+      <w:r>
+        <w:rPr>
+          <w:rFonts w:ascii="Arial" w:hAnsi="Arial" w:cs="Arial"/>
+          <w:i/>
+          <w:iCs/>
+          <w:color w:val="00B0F0"/>
+          <w:sz w:val="27"/>
+          <w:szCs w:val="27"/>
+        </w:rPr>
+        <w:t xml:space="preserve">, IoT </w:t>
+      </w:r>
+      <w:r>
+        <w:rPr>
+          <w:rFonts w:ascii="Arial" w:hAnsi="Arial" w:cs="Arial"/>
+          <w:i/>
+          <w:iCs/>
+          <w:color w:val="00B0F0"/>
+          <w:sz w:val="27"/>
+          <w:szCs w:val="27"/>
+        </w:rPr>
+        <w:t>stands out as a few of the</w:t>
+      </w:r>
+      <w:r>
+        <w:rPr>
+          <w:rFonts w:ascii="Arial" w:hAnsi="Arial" w:cs="Arial"/>
+          <w:i/>
+          <w:iCs/>
+          <w:color w:val="00B0F0"/>
+          <w:sz w:val="27"/>
+          <w:szCs w:val="27"/>
+        </w:rPr>
+        <w:t xml:space="preserve"> </w:t>
+      </w:r>
+      <w:r>
+        <w:rPr>
+          <w:rFonts w:ascii="Arial" w:hAnsi="Arial" w:cs="Arial"/>
+          <w:i/>
+          <w:iCs/>
+          <w:color w:val="00B0F0"/>
+          <w:sz w:val="27"/>
+          <w:szCs w:val="27"/>
+        </w:rPr>
+        <w:t>chief principal</w:t>
+      </w:r>
+      <w:r>
+        <w:rPr>
+          <w:rFonts w:ascii="Arial" w:hAnsi="Arial" w:cs="Arial"/>
+          <w:i/>
+          <w:iCs/>
+          <w:color w:val="00B0F0"/>
+          <w:sz w:val="27"/>
+          <w:szCs w:val="27"/>
+        </w:rPr>
+        <w:t xml:space="preserve"> technologies of </w:t>
+      </w:r>
+      <w:r>
+        <w:rPr>
+          <w:rFonts w:ascii="Arial" w:hAnsi="Arial" w:cs="Arial"/>
+          <w:i/>
+          <w:iCs/>
+          <w:color w:val="00B0F0"/>
+          <w:sz w:val="27"/>
+          <w:szCs w:val="27"/>
+        </w:rPr>
+        <w:t>everyday</w:t>
+      </w:r>
+      <w:r>
+        <w:rPr>
+          <w:rFonts w:ascii="Arial" w:hAnsi="Arial" w:cs="Arial"/>
+          <w:i/>
+          <w:iCs/>
+          <w:color w:val="00B0F0"/>
+          <w:sz w:val="27"/>
+          <w:szCs w:val="27"/>
+        </w:rPr>
+        <w:t xml:space="preserve"> GIS and Remote sensing research</w:t>
+      </w:r>
+      <w:r>
+        <w:rPr>
+          <w:rFonts w:ascii="Arial" w:hAnsi="Arial" w:cs="Arial"/>
+          <w:i/>
+          <w:iCs/>
+          <w:color w:val="00B0F0"/>
+          <w:sz w:val="27"/>
+          <w:szCs w:val="27"/>
+        </w:rPr>
+        <w:t xml:space="preserve"> life</w:t>
+      </w:r>
+      <w:r>
+        <w:rPr>
+          <w:rFonts w:ascii="Arial" w:hAnsi="Arial" w:cs="Arial"/>
+          <w:i/>
+          <w:iCs/>
+          <w:color w:val="00B0F0"/>
+          <w:sz w:val="27"/>
+          <w:szCs w:val="27"/>
+        </w:rPr>
+        <w:t xml:space="preserve">. It’s </w:t>
+      </w:r>
+      <w:proofErr w:type="gramStart"/>
+      <w:r>
+        <w:rPr>
+          <w:rFonts w:ascii="Arial" w:hAnsi="Arial" w:cs="Arial"/>
+          <w:i/>
+          <w:iCs/>
+          <w:color w:val="00B0F0"/>
+          <w:sz w:val="27"/>
+          <w:szCs w:val="27"/>
+        </w:rPr>
+        <w:t xml:space="preserve">potential  </w:t>
+      </w:r>
+      <w:r>
+        <w:rPr>
+          <w:rFonts w:ascii="Arial" w:hAnsi="Arial" w:cs="Arial"/>
+          <w:i/>
+          <w:iCs/>
+          <w:color w:val="00B0F0"/>
+          <w:sz w:val="27"/>
+          <w:szCs w:val="27"/>
+        </w:rPr>
+        <w:t>and</w:t>
+      </w:r>
+      <w:proofErr w:type="gramEnd"/>
+      <w:r>
+        <w:rPr>
+          <w:rFonts w:ascii="Arial" w:hAnsi="Arial" w:cs="Arial"/>
+          <w:i/>
+          <w:iCs/>
+          <w:color w:val="00B0F0"/>
+          <w:sz w:val="27"/>
+          <w:szCs w:val="27"/>
+        </w:rPr>
+        <w:t xml:space="preserve"> it will continue to pick up steam as more businesses realize the potential of connected devices to keep them competitive</w:t>
       </w:r>
     </w:p>
     <w:p>
@@ -7566,7 +8764,14 @@
         <w:rPr>
           <w:rFonts w:ascii="Verdana" w:hAnsi="Verdana"/>
         </w:rPr>
-        <w:t xml:space="preserve"> new image scenes from current active satellite sensors</w:t>
+        <w:t xml:space="preserve"> new </w:t>
+      </w:r>
+      <w:r>
+        <w:rPr>
+          <w:rFonts w:ascii="Verdana" w:hAnsi="Verdana"/>
+        </w:rPr>
+        <w:lastRenderedPageBreak/>
+        <w:t>image scenes from current active satellite sensors</w:t>
       </w:r>
       <w:r>
         <w:rPr>
@@ -7655,7 +8860,7 @@
           <w:color w:val="222222"/>
           <w:shd w:val="clear" w:color="auto" w:fill="FFFFFF"/>
         </w:rPr>
-        <w:t xml:space="preserve">United </w:t>
+        <w:t xml:space="preserve">United States Geological </w:t>
       </w:r>
       <w:r>
         <w:rPr>
@@ -7663,15 +8868,6 @@
           <w:color w:val="222222"/>
           <w:shd w:val="clear" w:color="auto" w:fill="FFFFFF"/>
         </w:rPr>
-        <w:lastRenderedPageBreak/>
-        <w:t xml:space="preserve">States Geological </w:t>
-      </w:r>
-      <w:r>
-        <w:rPr>
-          <w:rFonts w:ascii="Verdana" w:hAnsi="Verdana" w:cs="Arial"/>
-          <w:color w:val="222222"/>
-          <w:shd w:val="clear" w:color="auto" w:fill="FFFFFF"/>
-        </w:rPr>
         <w:t>Survey (USGS), Copernicus whatnot</w:t>
       </w:r>
       <w:r>
@@ -8191,6 +9387,7 @@
           <w:iCs/>
           <w:color w:val="00B0F0"/>
         </w:rPr>
+        <w:lastRenderedPageBreak/>
         <w:t xml:space="preserve">This work subsequently led to a large number of remote sensing detection, monitoring and forecasting systems developed for more recent sensors and satellites such as MODIS-Aqua, MODIS-Terra, </w:t>
       </w:r>
       <w:proofErr w:type="spellStart"/>
@@ -8227,16 +9424,7 @@
           <w:iCs/>
           <w:color w:val="00B0F0"/>
         </w:rPr>
-        <w:t xml:space="preserve">-a (Chlorophyll concentration estimate), as phytoplankton increases the </w:t>
-      </w:r>
-      <w:r>
-        <w:rPr>
-          <w:i/>
-          <w:iCs/>
-          <w:color w:val="00B0F0"/>
-        </w:rPr>
-        <w:lastRenderedPageBreak/>
-        <w:t xml:space="preserve">backscattered light within pigment absorption spectral frequencies. An excellent review of these historical and current methods, sensors and satellites is given by </w:t>
+        <w:t xml:space="preserve">-a (Chlorophyll concentration estimate), as phytoplankton increases the backscattered light within pigment absorption spectral frequencies. An excellent review of these historical and current methods, sensors and satellites is given by </w:t>
       </w:r>
       <w:proofErr w:type="spellStart"/>
       <w:r>
@@ -8464,6 +9652,7 @@
         <w:spacing w:after="0" w:line="240" w:lineRule="auto"/>
         <w:rPr>
           <w:rFonts w:ascii="Verdana" w:eastAsia="Times New Roman" w:hAnsi="Verdana" w:cs="Times New Roman"/>
+          <w:color w:val="000000"/>
           <w:lang w:val="en-GB"/>
         </w:rPr>
       </w:pPr>
@@ -8491,6 +9680,27 @@
         </w:rPr>
         <w:t xml:space="preserve"> on the fly and a short Early Warning System in the form of a text SMS will be relayed to the authorities concerned. </w:t>
       </w:r>
+    </w:p>
+    <w:p>
+      <w:pPr>
+        <w:shd w:val="clear" w:color="auto" w:fill="FFFFFF"/>
+        <w:spacing w:after="0" w:line="240" w:lineRule="auto"/>
+        <w:rPr>
+          <w:rFonts w:ascii="Verdana" w:eastAsia="Times New Roman" w:hAnsi="Verdana" w:cs="Times New Roman"/>
+          <w:color w:val="000000"/>
+          <w:lang w:val="en-GB"/>
+        </w:rPr>
+      </w:pPr>
+    </w:p>
+    <w:p>
+      <w:pPr>
+        <w:shd w:val="clear" w:color="auto" w:fill="FFFFFF"/>
+        <w:spacing w:after="0" w:line="240" w:lineRule="auto"/>
+        <w:rPr>
+          <w:rFonts w:ascii="Verdana" w:eastAsia="Times New Roman" w:hAnsi="Verdana" w:cs="Times New Roman"/>
+          <w:lang w:val="en-GB"/>
+        </w:rPr>
+      </w:pPr>
     </w:p>
     <w:p>
       <w:pPr>
@@ -8565,13 +9775,23 @@
         </w:rPr>
         <w:t xml:space="preserve">It is expected that upon successful completion of this project, there should be </w:t>
       </w:r>
-      <w:r>
-        <w:rPr>
-          <w:rFonts w:ascii="Verdana" w:eastAsia="Times New Roman" w:hAnsi="Verdana" w:cs="Times New Roman"/>
-          <w:color w:val="000000"/>
-          <w:lang w:val="en-GB"/>
-        </w:rPr>
-        <w:t xml:space="preserve">The </w:t>
+      <w:proofErr w:type="gramStart"/>
+      <w:r>
+        <w:rPr>
+          <w:rFonts w:ascii="Verdana" w:eastAsia="Times New Roman" w:hAnsi="Verdana" w:cs="Times New Roman"/>
+          <w:color w:val="000000"/>
+          <w:lang w:val="en-GB"/>
+        </w:rPr>
+        <w:t>The</w:t>
+      </w:r>
+      <w:proofErr w:type="gramEnd"/>
+      <w:r>
+        <w:rPr>
+          <w:rFonts w:ascii="Verdana" w:eastAsia="Times New Roman" w:hAnsi="Verdana" w:cs="Times New Roman"/>
+          <w:color w:val="000000"/>
+          <w:lang w:val="en-GB"/>
+        </w:rPr>
+        <w:t xml:space="preserve"> </w:t>
       </w:r>
       <w:r>
         <w:rPr>
@@ -8715,37 +9935,26 @@
           <w:tab w:val="left" w:pos="720"/>
         </w:tabs>
         <w:rPr>
-          <w:rFonts w:ascii="Verdana" w:eastAsia="Times New Roman" w:hAnsi="Verdana" w:cs="Times New Roman"/>
-          <w:color w:val="000000"/>
-        </w:rPr>
-      </w:pPr>
-      <w:r>
-        <w:rPr>
-          <w:rFonts w:ascii="Verdana" w:eastAsia="Times New Roman" w:hAnsi="Verdana" w:cs="Times New Roman"/>
-          <w:color w:val="000000"/>
-          <w:lang w:val="en-GB"/>
-        </w:rPr>
-        <w:t>Time Series predictive model on any looming bloom.</w:t>
-      </w:r>
-    </w:p>
-    <w:p>
-      <w:pPr>
-        <w:rPr>
-          <w:rFonts w:ascii="Verdana" w:hAnsi="Verdana"/>
-        </w:rPr>
-      </w:pPr>
-    </w:p>
-    <w:p>
-      <w:pPr>
-        <w:rPr>
           <w:rFonts w:ascii="Verdana" w:hAnsi="Verdana"/>
           <w:b/>
           <w:bCs/>
         </w:rPr>
       </w:pPr>
-    </w:p>
-    <w:p>
-      <w:pPr>
+      <w:r>
+        <w:rPr>
+          <w:rFonts w:ascii="Verdana" w:eastAsia="Times New Roman" w:hAnsi="Verdana" w:cs="Times New Roman"/>
+          <w:color w:val="000000"/>
+          <w:lang w:val="en-GB"/>
+        </w:rPr>
+        <w:t>Time Series predictive model on any looming bloom.</w:t>
+      </w:r>
+    </w:p>
+    <w:p>
+      <w:pPr>
+        <w:tabs>
+          <w:tab w:val="left" w:pos="720"/>
+        </w:tabs>
+        <w:ind w:left="720"/>
         <w:rPr>
           <w:rFonts w:ascii="Verdana" w:hAnsi="Verdana"/>
           <w:b/>
@@ -8761,39 +9970,12 @@
           <w:bCs/>
         </w:rPr>
       </w:pPr>
-    </w:p>
-    <w:p>
-      <w:pPr>
+      <w:r>
         <w:rPr>
           <w:rFonts w:ascii="Verdana" w:hAnsi="Verdana"/>
           <w:b/>
           <w:bCs/>
         </w:rPr>
-      </w:pPr>
-    </w:p>
-    <w:p>
-      <w:pPr>
-        <w:rPr>
-          <w:rFonts w:ascii="Verdana" w:hAnsi="Verdana"/>
-          <w:b/>
-          <w:bCs/>
-        </w:rPr>
-      </w:pPr>
-    </w:p>
-    <w:p>
-      <w:pPr>
-        <w:rPr>
-          <w:rFonts w:ascii="Verdana" w:hAnsi="Verdana"/>
-          <w:b/>
-          <w:bCs/>
-        </w:rPr>
-      </w:pPr>
-      <w:r>
-        <w:rPr>
-          <w:rFonts w:ascii="Verdana" w:hAnsi="Verdana"/>
-          <w:b/>
-          <w:bCs/>
-        </w:rPr>
         <w:lastRenderedPageBreak/>
         <w:t xml:space="preserve">References: </w:t>
       </w:r>
@@ -8812,7 +9994,7 @@
         </w:rPr>
         <w:t>Alexander S., IoT Agenda, Retrieved February, 12 2021 from &lt;</w:t>
       </w:r>
-      <w:hyperlink r:id="rId15" w:history="1">
+      <w:hyperlink r:id="rId18" w:history="1">
         <w:r>
           <w:rPr>
             <w:rStyle w:val="Hyperlink"/>
@@ -8842,7 +10024,7 @@
         </w:rPr>
         <w:t xml:space="preserve">Circuit Digest, Arduino versus Raspberry Pi. Retrieved on May, 10 2021 from </w:t>
       </w:r>
-      <w:hyperlink r:id="rId16" w:history="1">
+      <w:hyperlink r:id="rId19" w:history="1">
         <w:r>
           <w:rPr>
             <w:rStyle w:val="Hyperlink"/>
@@ -8884,7 +10066,7 @@
         </w:rPr>
         <w:t xml:space="preserve">Retrieved on May 16, 2021 </w:t>
       </w:r>
-      <w:hyperlink r:id="rId17" w:history="1">
+      <w:hyperlink r:id="rId20" w:history="1">
         <w:r>
           <w:rPr>
             <w:rStyle w:val="Hyperlink"/>
@@ -8931,7 +10113,7 @@
         </w:rPr>
         <w:t xml:space="preserve">. Retrieved on May, 15 2021, </w:t>
       </w:r>
-      <w:hyperlink r:id="rId18" w:history="1">
+      <w:hyperlink r:id="rId21" w:history="1">
         <w:r>
           <w:rPr>
             <w:rStyle w:val="Hyperlink"/>
@@ -9066,7 +10248,7 @@
         </w:rPr>
         <w:t xml:space="preserve">, Retrieved on May 10 2021, </w:t>
       </w:r>
-      <w:hyperlink r:id="rId19" w:history="1">
+      <w:hyperlink r:id="rId22" w:history="1">
         <w:r>
           <w:rPr>
             <w:rStyle w:val="Hyperlink"/>
@@ -9109,7 +10291,7 @@
         </w:rPr>
         <w:t xml:space="preserve">on April, 20 2021 </w:t>
       </w:r>
-      <w:hyperlink r:id="rId20" w:history="1">
+      <w:hyperlink r:id="rId23" w:history="1">
         <w:r>
           <w:rPr>
             <w:rStyle w:val="Hyperlink"/>
@@ -9118,6 +10300,22 @@
             <w:iCs/>
           </w:rPr>
           <w:t>https://eos.com/find-satellite/landsat-8/</w:t>
+        </w:r>
+      </w:hyperlink>
+    </w:p>
+    <w:p>
+      <w:pPr>
+        <w:ind w:left="720" w:hanging="720"/>
+      </w:pPr>
+      <w:r>
+        <w:t xml:space="preserve">IEEE, Eathzine., Lake Victoria’s Water Quality: Past Present and Future. Retrieved on May, 20, 2021 </w:t>
+      </w:r>
+      <w:hyperlink r:id="rId24" w:history="1">
+        <w:r>
+          <w:rPr>
+            <w:rStyle w:val="Hyperlink"/>
+          </w:rPr>
+          <w:t>https://earthzine.org/lake-victorias-water-quality-past-present-and-future/</w:t>
         </w:r>
       </w:hyperlink>
     </w:p>

</xml_diff>